<commit_message>
Subindo ata plannig 2B
</commit_message>
<xml_diff>
--- a/Atas Reuniões/Ata_Planning_Template_NETMED.docx
+++ b/Atas Reuniões/Ata_Planning_Template_NETMED.docx
@@ -6,12 +6,6 @@
       <w:pPr>
         <w:pStyle w:val="Logotipo"/>
       </w:pPr>
-      <w:r>
-        <w:softHyphen/>
-      </w:r>
-      <w:r>
-        <w:softHyphen/>
-      </w:r>
       <w:r>
         <w:softHyphen/>
       </w:r>
@@ -77,6 +71,7 @@
                     </w:rPr>
                     <w:t xml:space="preserve"> </w:t>
                   </w:r>
+                  <w:proofErr w:type="spellStart"/>
                   <w:r>
                     <w:rPr>
                       <w:rFonts w:eastAsia="Calibri" w:hAnsi="Calibri" w:cstheme="minorBidi"/>
@@ -90,6 +85,7 @@
                     </w:rPr>
                     <w:t>Netmed</w:t>
                   </w:r>
+                  <w:proofErr w:type="spellEnd"/>
                 </w:p>
               </w:txbxContent>
             </v:textbox>
@@ -167,7 +163,53 @@
         <w:rPr>
           <w:lang w:val="pt-BR" w:bidi="pt-BR"/>
         </w:rPr>
-        <w:t>Gabriel Gonçalves, Kaiqui Petty, Matteus Bins (Atraso) e Vagner Di Benedetto</w:t>
+        <w:t>Gabriel Gonçalves, Kaiqui Petty, Matteus Bins</w:t>
+      </w:r>
+      <w:r>
+        <w:rPr>
+          <w:lang w:val="pt-BR" w:bidi="pt-BR"/>
+        </w:rPr>
+        <w:t>,</w:t>
+      </w:r>
+      <w:r>
+        <w:rPr>
+          <w:lang w:val="pt-BR" w:bidi="pt-BR"/>
+        </w:rPr>
+        <w:t xml:space="preserve"> </w:t>
+      </w:r>
+      <w:r>
+        <w:rPr>
+          <w:bCs/>
+          <w:lang w:val="pt-BR" w:bidi="pt-BR"/>
+        </w:rPr>
+        <w:t>Ketelyn Medina</w:t>
+      </w:r>
+      <w:r>
+        <w:rPr>
+          <w:bCs/>
+          <w:lang w:val="pt-BR" w:bidi="pt-BR"/>
+        </w:rPr>
+        <w:t>,</w:t>
+      </w:r>
+      <w:r>
+        <w:rPr>
+          <w:bCs/>
+          <w:lang w:val="pt-BR" w:bidi="pt-BR"/>
+        </w:rPr>
+        <w:t xml:space="preserve"> </w:t>
+      </w:r>
+      <w:r>
+        <w:rPr>
+          <w:bCs/>
+          <w:lang w:val="pt-BR" w:bidi="pt-BR"/>
+        </w:rPr>
+        <w:t>Karen Almeida</w:t>
+      </w:r>
+      <w:r>
+        <w:rPr>
+          <w:lang w:val="pt-BR" w:bidi="pt-BR"/>
+        </w:rPr>
+        <w:t xml:space="preserve"> e Vagner Di Benedetto</w:t>
       </w:r>
     </w:p>
     <w:p>
@@ -179,7 +221,6 @@
         <w:rPr>
           <w:rStyle w:val="Forte"/>
           <w:rFonts w:asciiTheme="majorHAnsi" w:eastAsiaTheme="majorEastAsia" w:hAnsiTheme="majorHAnsi"/>
-          <w:b w:val="0"/>
           <w:bCs w:val="0"/>
           <w:lang w:val="pt-BR"/>
         </w:rPr>
@@ -203,36 +244,33 @@
           <w:b/>
           <w:lang w:val="pt-BR" w:bidi="pt-BR"/>
         </w:rPr>
-        <w:t xml:space="preserve"> Keteliyn Medina e Karen Almeida</w:t>
+        <w:t xml:space="preserve"> </w:t>
       </w:r>
       <w:r>
         <w:rPr>
-          <w:b/>
+          <w:bCs/>
           <w:lang w:val="pt-BR" w:bidi="pt-BR"/>
         </w:rPr>
         <w:br/>
-        <w:t>Horário</w:t>
+        <w:t xml:space="preserve">Horário:  </w:t>
       </w:r>
       <w:r>
         <w:rPr>
-          <w:lang w:val="pt-BR" w:bidi="pt-BR"/>
-        </w:rPr>
-        <w:t xml:space="preserve">:  </w:t>
-      </w:r>
-      <w:r>
-        <w:rPr>
+          <w:bCs/>
           <w:lang w:val="pt-BR" w:bidi="pt-BR"/>
         </w:rPr>
         <w:t>17:</w:t>
       </w:r>
       <w:r>
         <w:rPr>
+          <w:bCs/>
           <w:lang w:val="pt-BR" w:bidi="pt-BR"/>
         </w:rPr>
         <w:t>0</w:t>
       </w:r>
       <w:r>
         <w:rPr>
+          <w:bCs/>
           <w:lang w:val="pt-BR" w:bidi="pt-BR"/>
         </w:rPr>
         <w:t>0 – 18:15</w:t>
@@ -286,46 +324,513 @@
         <w:t xml:space="preserve"> </w:t>
       </w:r>
       <w:r>
-        <w:t>Definição das tarefas a serem executadas durante a Sprint 2A</w:t>
+        <w:t>Definição das tarefas a serem executadas durante a Sprint 2</w:t>
+      </w:r>
+      <w:r>
+        <w:t>B</w:t>
       </w:r>
     </w:p>
     <w:p>
       <w:pPr>
-        <w:pStyle w:val="Numerada"/>
+        <w:pStyle w:val="paragraph"/>
         <w:numPr>
           <w:ilvl w:val="0"/>
           <w:numId w:val="12"/>
         </w:numPr>
+        <w:spacing w:before="0" w:beforeAutospacing="0" w:after="0" w:afterAutospacing="0"/>
+        <w:textAlignment w:val="baseline"/>
+        <w:rPr>
+          <w:rStyle w:val="eop"/>
+          <w:rFonts w:ascii="Calibri" w:hAnsi="Calibri" w:cs="Calibri"/>
+          <w:sz w:val="22"/>
+          <w:szCs w:val="22"/>
+        </w:rPr>
       </w:pPr>
       <w:r>
-        <w:t xml:space="preserve"> </w:t>
+        <w:rPr>
+          <w:rStyle w:val="normaltextrun"/>
+          <w:rFonts w:ascii="Calibri" w:hAnsi="Calibri" w:cs="Calibri"/>
+          <w:szCs w:val="22"/>
+        </w:rPr>
+        <w:t>Nova inovação</w:t>
       </w:r>
       <w:r>
-        <w:t xml:space="preserve">Definição das etiquetas </w:t>
+        <w:rPr>
+          <w:rStyle w:val="eop"/>
+          <w:rFonts w:ascii="Calibri" w:hAnsi="Calibri" w:cs="Calibri"/>
+          <w:sz w:val="22"/>
+          <w:szCs w:val="22"/>
+        </w:rPr>
+        <w:t>: Cliente Linux na AWS</w:t>
+      </w:r>
+      <w:r>
+        <w:rPr>
+          <w:rStyle w:val="eop"/>
+          <w:rFonts w:ascii="Calibri" w:hAnsi="Calibri" w:cs="Calibri"/>
+          <w:sz w:val="22"/>
+          <w:szCs w:val="22"/>
+        </w:rPr>
+        <w:t>, OSEEC</w:t>
+      </w:r>
+      <w:r>
+        <w:rPr>
+          <w:rStyle w:val="eop"/>
+          <w:rFonts w:ascii="Calibri" w:hAnsi="Calibri" w:cs="Calibri"/>
+          <w:sz w:val="22"/>
+          <w:szCs w:val="22"/>
+        </w:rPr>
+        <w:t xml:space="preserve"> para Cyber segurança</w:t>
+      </w:r>
+      <w:r>
+        <w:rPr>
+          <w:rStyle w:val="eop"/>
+          <w:rFonts w:ascii="Calibri" w:hAnsi="Calibri" w:cs="Calibri"/>
+          <w:sz w:val="22"/>
+          <w:szCs w:val="22"/>
+        </w:rPr>
+        <w:t xml:space="preserve"> tentativas de acesso</w:t>
+      </w:r>
+      <w:r>
+        <w:rPr>
+          <w:rStyle w:val="eop"/>
+          <w:rFonts w:ascii="Calibri" w:hAnsi="Calibri" w:cs="Calibri"/>
+          <w:sz w:val="22"/>
+          <w:szCs w:val="22"/>
+        </w:rPr>
+        <w:t xml:space="preserve"> </w:t>
       </w:r>
     </w:p>
     <w:p>
       <w:pPr>
-        <w:pStyle w:val="Numerada"/>
+        <w:pStyle w:val="paragraph"/>
+        <w:spacing w:before="0" w:beforeAutospacing="0" w:after="0" w:afterAutospacing="0"/>
+        <w:ind w:left="720"/>
+        <w:textAlignment w:val="baseline"/>
+        <w:rPr>
+          <w:rFonts w:ascii="Calibri" w:hAnsi="Calibri" w:cs="Calibri"/>
+          <w:sz w:val="22"/>
+          <w:szCs w:val="22"/>
+        </w:rPr>
+      </w:pPr>
+    </w:p>
+    <w:p>
+      <w:pPr>
+        <w:pStyle w:val="paragraph"/>
         <w:numPr>
           <w:ilvl w:val="0"/>
           <w:numId w:val="12"/>
         </w:numPr>
+        <w:spacing w:before="0" w:beforeAutospacing="0" w:after="0" w:afterAutospacing="0"/>
+        <w:textAlignment w:val="baseline"/>
+        <w:rPr>
+          <w:rFonts w:ascii="Calibri" w:hAnsi="Calibri" w:cs="Calibri"/>
+          <w:sz w:val="22"/>
+          <w:szCs w:val="22"/>
+        </w:rPr>
       </w:pPr>
       <w:r>
-        <w:t>Organização do Planner</w:t>
+        <w:rPr>
+          <w:rStyle w:val="normaltextrun"/>
+          <w:rFonts w:ascii="Calibri" w:hAnsi="Calibri" w:cs="Calibri"/>
+          <w:szCs w:val="22"/>
+        </w:rPr>
+        <w:t>Ideias para Dash</w:t>
+      </w:r>
+      <w:r>
+        <w:rPr>
+          <w:rStyle w:val="eop"/>
+          <w:rFonts w:ascii="Calibri" w:hAnsi="Calibri" w:cs="Calibri"/>
+          <w:sz w:val="22"/>
+          <w:szCs w:val="22"/>
+        </w:rPr>
+        <w:t>:</w:t>
+      </w:r>
+      <w:r>
+        <w:rPr>
+          <w:rStyle w:val="eop"/>
+          <w:rFonts w:ascii="Calibri" w:hAnsi="Calibri" w:cs="Calibri"/>
+          <w:sz w:val="22"/>
+          <w:szCs w:val="22"/>
+        </w:rPr>
+        <w:t xml:space="preserve"> pensar </w:t>
+      </w:r>
+      <w:r>
+        <w:rPr>
+          <w:rStyle w:val="eop"/>
+          <w:rFonts w:ascii="Calibri" w:hAnsi="Calibri" w:cs="Calibri"/>
+          <w:sz w:val="22"/>
+          <w:szCs w:val="22"/>
+        </w:rPr>
+        <w:t xml:space="preserve">mais </w:t>
+      </w:r>
+      <w:r>
+        <w:rPr>
+          <w:rStyle w:val="eop"/>
+          <w:rFonts w:ascii="Calibri" w:hAnsi="Calibri" w:cs="Calibri"/>
+          <w:sz w:val="22"/>
+          <w:szCs w:val="22"/>
+        </w:rPr>
+        <w:t>para a</w:t>
+      </w:r>
+      <w:r>
+        <w:rPr>
+          <w:rStyle w:val="eop"/>
+          <w:rFonts w:ascii="Calibri" w:hAnsi="Calibri" w:cs="Calibri"/>
+          <w:sz w:val="22"/>
+          <w:szCs w:val="22"/>
+        </w:rPr>
+        <w:t xml:space="preserve"> próxima</w:t>
       </w:r>
     </w:p>
     <w:p>
       <w:pPr>
-        <w:pStyle w:val="Numerada"/>
+        <w:pStyle w:val="paragraph"/>
+        <w:numPr>
+          <w:ilvl w:val="1"/>
+          <w:numId w:val="12"/>
+        </w:numPr>
+        <w:spacing w:before="0" w:beforeAutospacing="0" w:after="0" w:afterAutospacing="0"/>
+        <w:textAlignment w:val="baseline"/>
+        <w:rPr>
+          <w:rFonts w:ascii="Calibri" w:hAnsi="Calibri" w:cs="Calibri"/>
+          <w:sz w:val="22"/>
+          <w:szCs w:val="22"/>
+        </w:rPr>
+      </w:pPr>
+      <w:r>
+        <w:rPr>
+          <w:rFonts w:ascii="Calibri" w:hAnsi="Calibri" w:cs="Calibri"/>
+          <w:sz w:val="22"/>
+          <w:szCs w:val="22"/>
+        </w:rPr>
+        <w:t>Tentavas</w:t>
+      </w:r>
+      <w:r>
+        <w:rPr>
+          <w:rFonts w:ascii="Calibri" w:hAnsi="Calibri" w:cs="Calibri"/>
+          <w:sz w:val="22"/>
+          <w:szCs w:val="22"/>
+        </w:rPr>
+        <w:t xml:space="preserve"> de acesso (Barra)</w:t>
+      </w:r>
+      <w:r>
+        <w:rPr>
+          <w:rFonts w:ascii="Calibri" w:hAnsi="Calibri" w:cs="Calibri"/>
+          <w:sz w:val="22"/>
+          <w:szCs w:val="22"/>
+        </w:rPr>
+        <w:t>, tempo (</w:t>
+      </w:r>
+      <w:r>
+        <w:rPr>
+          <w:rFonts w:ascii="Calibri" w:hAnsi="Calibri" w:cs="Calibri"/>
+          <w:sz w:val="22"/>
+          <w:szCs w:val="22"/>
+        </w:rPr>
+        <w:t>H</w:t>
+      </w:r>
+      <w:r>
+        <w:rPr>
+          <w:rFonts w:ascii="Calibri" w:hAnsi="Calibri" w:cs="Calibri"/>
+          <w:sz w:val="22"/>
+          <w:szCs w:val="22"/>
+        </w:rPr>
+        <w:t>orizontal), rede (</w:t>
+      </w:r>
+      <w:r>
+        <w:rPr>
+          <w:rFonts w:ascii="Calibri" w:hAnsi="Calibri" w:cs="Calibri"/>
+          <w:sz w:val="22"/>
+          <w:szCs w:val="22"/>
+        </w:rPr>
+        <w:t>Linha)</w:t>
+      </w:r>
+    </w:p>
+    <w:p>
+      <w:pPr>
+        <w:pStyle w:val="paragraph"/>
+        <w:numPr>
+          <w:ilvl w:val="1"/>
+          <w:numId w:val="12"/>
+        </w:numPr>
+        <w:spacing w:before="0" w:beforeAutospacing="0" w:after="0" w:afterAutospacing="0"/>
+        <w:textAlignment w:val="baseline"/>
+        <w:rPr>
+          <w:rFonts w:ascii="Calibri" w:hAnsi="Calibri" w:cs="Calibri"/>
+          <w:sz w:val="22"/>
+          <w:szCs w:val="22"/>
+        </w:rPr>
+      </w:pPr>
+      <w:r>
+        <w:rPr>
+          <w:rFonts w:ascii="Calibri" w:hAnsi="Calibri" w:cs="Calibri"/>
+          <w:sz w:val="22"/>
+          <w:szCs w:val="22"/>
+        </w:rPr>
+        <w:t>KPI acessos não autorizados</w:t>
+      </w:r>
+    </w:p>
+    <w:p>
+      <w:pPr>
+        <w:pStyle w:val="paragraph"/>
+        <w:numPr>
+          <w:ilvl w:val="1"/>
+          <w:numId w:val="12"/>
+        </w:numPr>
+        <w:spacing w:before="0" w:beforeAutospacing="0" w:after="0" w:afterAutospacing="0"/>
+        <w:textAlignment w:val="baseline"/>
+        <w:rPr>
+          <w:rFonts w:ascii="Calibri" w:hAnsi="Calibri" w:cs="Calibri"/>
+          <w:sz w:val="22"/>
+          <w:szCs w:val="22"/>
+        </w:rPr>
+      </w:pPr>
+      <w:r>
+        <w:rPr>
+          <w:rFonts w:ascii="Calibri" w:hAnsi="Calibri" w:cs="Calibri"/>
+          <w:sz w:val="22"/>
+          <w:szCs w:val="22"/>
+        </w:rPr>
+        <w:t>Dados hardware X Tempo (Linha)</w:t>
+      </w:r>
+    </w:p>
+    <w:p>
+      <w:pPr>
+        <w:pStyle w:val="paragraph"/>
+        <w:spacing w:before="0" w:beforeAutospacing="0" w:after="0" w:afterAutospacing="0"/>
+        <w:ind w:left="720"/>
+        <w:textAlignment w:val="baseline"/>
+        <w:rPr>
+          <w:rFonts w:ascii="Calibri" w:hAnsi="Calibri" w:cs="Calibri"/>
+          <w:sz w:val="22"/>
+          <w:szCs w:val="22"/>
+        </w:rPr>
+      </w:pPr>
+    </w:p>
+    <w:p>
+      <w:pPr>
+        <w:pStyle w:val="paragraph"/>
         <w:numPr>
           <w:ilvl w:val="0"/>
           <w:numId w:val="12"/>
         </w:numPr>
+        <w:spacing w:before="0" w:beforeAutospacing="0" w:after="0" w:afterAutospacing="0"/>
+        <w:textAlignment w:val="baseline"/>
+        <w:rPr>
+          <w:rStyle w:val="normaltextrun"/>
+          <w:rFonts w:ascii="Calibri" w:hAnsi="Calibri" w:cs="Calibri"/>
+          <w:sz w:val="22"/>
+          <w:szCs w:val="22"/>
+        </w:rPr>
       </w:pPr>
       <w:r>
-        <w:t>Delegação dos responsáveis por cada tarefa</w:t>
+        <w:rPr>
+          <w:rStyle w:val="normaltextrun"/>
+          <w:rFonts w:ascii="Calibri" w:hAnsi="Calibri" w:cs="Calibri"/>
+          <w:szCs w:val="22"/>
+        </w:rPr>
+        <w:t>Branch</w:t>
+      </w:r>
+      <w:r>
+        <w:rPr>
+          <w:rStyle w:val="normaltextrun"/>
+          <w:rFonts w:ascii="Calibri" w:hAnsi="Calibri" w:cs="Calibri"/>
+          <w:szCs w:val="22"/>
+        </w:rPr>
+        <w:t>:</w:t>
+      </w:r>
+      <w:r>
+        <w:rPr>
+          <w:rStyle w:val="normaltextrun"/>
+          <w:rFonts w:ascii="Calibri" w:hAnsi="Calibri" w:cs="Calibri"/>
+          <w:szCs w:val="22"/>
+        </w:rPr>
+        <w:t xml:space="preserve"> Explicação Ket</w:t>
+      </w:r>
+      <w:r>
+        <w:rPr>
+          <w:rStyle w:val="normaltextrun"/>
+          <w:rFonts w:ascii="Calibri" w:hAnsi="Calibri" w:cs="Calibri"/>
+          <w:szCs w:val="22"/>
+        </w:rPr>
+        <w:t>elyn</w:t>
+      </w:r>
+    </w:p>
+    <w:p>
+      <w:pPr>
+        <w:pStyle w:val="paragraph"/>
+        <w:spacing w:before="0" w:beforeAutospacing="0" w:after="0" w:afterAutospacing="0"/>
+        <w:textAlignment w:val="baseline"/>
+        <w:rPr>
+          <w:rFonts w:ascii="Calibri" w:hAnsi="Calibri" w:cs="Calibri"/>
+          <w:sz w:val="22"/>
+          <w:szCs w:val="22"/>
+        </w:rPr>
+      </w:pPr>
+      <w:r>
+        <w:rPr>
+          <w:rStyle w:val="eop"/>
+          <w:rFonts w:ascii="Calibri" w:hAnsi="Calibri" w:cs="Calibri"/>
+          <w:sz w:val="22"/>
+          <w:szCs w:val="22"/>
+        </w:rPr>
+        <w:t> </w:t>
+      </w:r>
+    </w:p>
+    <w:p>
+      <w:pPr>
+        <w:pStyle w:val="paragraph"/>
+        <w:numPr>
+          <w:ilvl w:val="0"/>
+          <w:numId w:val="12"/>
+        </w:numPr>
+        <w:spacing w:before="0" w:beforeAutospacing="0" w:after="0" w:afterAutospacing="0"/>
+        <w:textAlignment w:val="baseline"/>
+        <w:rPr>
+          <w:rStyle w:val="eop"/>
+          <w:rFonts w:ascii="Calibri" w:hAnsi="Calibri" w:cs="Calibri"/>
+          <w:sz w:val="22"/>
+          <w:szCs w:val="22"/>
+        </w:rPr>
+      </w:pPr>
+      <w:r>
+        <w:rPr>
+          <w:rStyle w:val="normaltextrun"/>
+          <w:rFonts w:ascii="Calibri" w:hAnsi="Calibri" w:cs="Calibri"/>
+          <w:szCs w:val="22"/>
+        </w:rPr>
+        <w:t>Alteração no horário das </w:t>
+      </w:r>
+      <w:proofErr w:type="spellStart"/>
+      <w:r>
+        <w:rPr>
+          <w:rStyle w:val="spellingerror"/>
+          <w:rFonts w:ascii="Calibri" w:eastAsiaTheme="majorEastAsia" w:hAnsi="Calibri" w:cs="Calibri"/>
+          <w:sz w:val="22"/>
+          <w:szCs w:val="22"/>
+        </w:rPr>
+        <w:t>Dailies</w:t>
+      </w:r>
+      <w:proofErr w:type="spellEnd"/>
+      <w:r>
+        <w:rPr>
+          <w:rStyle w:val="eop"/>
+          <w:rFonts w:ascii="Calibri" w:hAnsi="Calibri" w:cs="Calibri"/>
+          <w:sz w:val="22"/>
+          <w:szCs w:val="22"/>
+        </w:rPr>
+        <w:t>:</w:t>
+      </w:r>
+      <w:r>
+        <w:rPr>
+          <w:rStyle w:val="eop"/>
+          <w:rFonts w:ascii="Calibri" w:hAnsi="Calibri" w:cs="Calibri"/>
+          <w:sz w:val="22"/>
+          <w:szCs w:val="22"/>
+        </w:rPr>
+        <w:t xml:space="preserve"> As reuniões serão alte</w:t>
+      </w:r>
+      <w:r>
+        <w:rPr>
+          <w:rStyle w:val="eop"/>
+          <w:rFonts w:ascii="Calibri" w:hAnsi="Calibri" w:cs="Calibri"/>
+          <w:sz w:val="22"/>
+          <w:szCs w:val="22"/>
+        </w:rPr>
+        <w:t xml:space="preserve">radas para </w:t>
+      </w:r>
+      <w:r>
+        <w:rPr>
+          <w:rStyle w:val="eop"/>
+          <w:rFonts w:ascii="Calibri" w:hAnsi="Calibri" w:cs="Calibri"/>
+          <w:sz w:val="22"/>
+          <w:szCs w:val="22"/>
+        </w:rPr>
+        <w:t>18:15</w:t>
+      </w:r>
+    </w:p>
+    <w:p>
+      <w:pPr>
+        <w:pStyle w:val="PargrafodaLista"/>
+        <w:rPr>
+          <w:rFonts w:ascii="Calibri" w:hAnsi="Calibri" w:cs="Calibri"/>
+          <w:sz w:val="22"/>
+          <w:szCs w:val="22"/>
+        </w:rPr>
+      </w:pPr>
+    </w:p>
+    <w:p>
+      <w:pPr>
+        <w:pStyle w:val="paragraph"/>
+        <w:numPr>
+          <w:ilvl w:val="0"/>
+          <w:numId w:val="12"/>
+        </w:numPr>
+        <w:spacing w:before="0" w:beforeAutospacing="0" w:after="0" w:afterAutospacing="0"/>
+        <w:textAlignment w:val="baseline"/>
+        <w:rPr>
+          <w:rFonts w:ascii="Calibri" w:hAnsi="Calibri" w:cs="Calibri"/>
+          <w:sz w:val="22"/>
+          <w:szCs w:val="22"/>
+        </w:rPr>
+      </w:pPr>
+      <w:r>
+        <w:rPr>
+          <w:rFonts w:ascii="Calibri" w:hAnsi="Calibri" w:cs="Calibri"/>
+          <w:sz w:val="22"/>
+          <w:szCs w:val="22"/>
+        </w:rPr>
+        <w:t xml:space="preserve">Adicionar </w:t>
+      </w:r>
+      <w:r>
+        <w:rPr>
+          <w:rFonts w:ascii="Calibri" w:hAnsi="Calibri" w:cs="Calibri"/>
+          <w:sz w:val="22"/>
+          <w:szCs w:val="22"/>
+        </w:rPr>
+        <w:t>música</w:t>
+      </w:r>
+      <w:r>
+        <w:rPr>
+          <w:rFonts w:ascii="Calibri" w:hAnsi="Calibri" w:cs="Calibri"/>
+          <w:sz w:val="22"/>
+          <w:szCs w:val="22"/>
+        </w:rPr>
+        <w:t xml:space="preserve"> no </w:t>
+      </w:r>
+      <w:proofErr w:type="spellStart"/>
+      <w:r>
+        <w:rPr>
+          <w:rFonts w:ascii="Calibri" w:hAnsi="Calibri" w:cs="Calibri"/>
+          <w:sz w:val="22"/>
+          <w:szCs w:val="22"/>
+        </w:rPr>
+        <w:t>Discord</w:t>
+      </w:r>
+      <w:proofErr w:type="spellEnd"/>
+      <w:r>
+        <w:rPr>
+          <w:rFonts w:ascii="Calibri" w:hAnsi="Calibri" w:cs="Calibri"/>
+          <w:sz w:val="22"/>
+          <w:szCs w:val="22"/>
+        </w:rPr>
+        <w:t xml:space="preserve"> do grupo</w:t>
+      </w:r>
+      <w:r>
+        <w:rPr>
+          <w:rFonts w:ascii="Calibri" w:hAnsi="Calibri" w:cs="Calibri"/>
+          <w:sz w:val="22"/>
+          <w:szCs w:val="22"/>
+        </w:rPr>
+        <w:t xml:space="preserve">: </w:t>
+      </w:r>
+      <w:r>
+        <w:rPr>
+          <w:rFonts w:ascii="Calibri" w:hAnsi="Calibri" w:cs="Calibri"/>
+          <w:sz w:val="22"/>
+          <w:szCs w:val="22"/>
+        </w:rPr>
+        <w:t xml:space="preserve">Bins se tornou administrador </w:t>
       </w:r>
     </w:p>
     <w:p>
@@ -744,7 +1249,7 @@
         <w:rFonts w:ascii="Symbol" w:hAnsi="Symbol" w:hint="default"/>
       </w:rPr>
     </w:lvl>
-    <w:lvl w:ilvl="1" w:tplc="04160003" w:tentative="1">
+    <w:lvl w:ilvl="1" w:tplc="04160003">
       <w:start w:val="1"/>
       <w:numFmt w:val="bullet"/>
       <w:lvlText w:val="o"/>
@@ -932,6 +1437,155 @@
     </w:lvl>
   </w:abstractNum>
   <w:abstractNum w:abstractNumId="11" w15:restartNumberingAfterBreak="0">
+    <w:nsid w:val="4B8D32AD"/>
+    <w:multiLevelType w:val="multilevel"/>
+    <w:tmpl w:val="952C2F2E"/>
+    <w:lvl w:ilvl="0">
+      <w:start w:val="1"/>
+      <w:numFmt w:val="bullet"/>
+      <w:lvlText w:val=""/>
+      <w:lvlJc w:val="left"/>
+      <w:pPr>
+        <w:tabs>
+          <w:tab w:val="num" w:pos="720"/>
+        </w:tabs>
+        <w:ind w:left="720" w:hanging="360"/>
+      </w:pPr>
+      <w:rPr>
+        <w:rFonts w:ascii="Symbol" w:hAnsi="Symbol" w:hint="default"/>
+        <w:sz w:val="20"/>
+      </w:rPr>
+    </w:lvl>
+    <w:lvl w:ilvl="1" w:tentative="1">
+      <w:start w:val="1"/>
+      <w:numFmt w:val="bullet"/>
+      <w:lvlText w:val=""/>
+      <w:lvlJc w:val="left"/>
+      <w:pPr>
+        <w:tabs>
+          <w:tab w:val="num" w:pos="1440"/>
+        </w:tabs>
+        <w:ind w:left="1440" w:hanging="360"/>
+      </w:pPr>
+      <w:rPr>
+        <w:rFonts w:ascii="Symbol" w:hAnsi="Symbol" w:hint="default"/>
+        <w:sz w:val="20"/>
+      </w:rPr>
+    </w:lvl>
+    <w:lvl w:ilvl="2" w:tentative="1">
+      <w:start w:val="1"/>
+      <w:numFmt w:val="bullet"/>
+      <w:lvlText w:val=""/>
+      <w:lvlJc w:val="left"/>
+      <w:pPr>
+        <w:tabs>
+          <w:tab w:val="num" w:pos="2160"/>
+        </w:tabs>
+        <w:ind w:left="2160" w:hanging="360"/>
+      </w:pPr>
+      <w:rPr>
+        <w:rFonts w:ascii="Symbol" w:hAnsi="Symbol" w:hint="default"/>
+        <w:sz w:val="20"/>
+      </w:rPr>
+    </w:lvl>
+    <w:lvl w:ilvl="3" w:tentative="1">
+      <w:start w:val="1"/>
+      <w:numFmt w:val="bullet"/>
+      <w:lvlText w:val=""/>
+      <w:lvlJc w:val="left"/>
+      <w:pPr>
+        <w:tabs>
+          <w:tab w:val="num" w:pos="2880"/>
+        </w:tabs>
+        <w:ind w:left="2880" w:hanging="360"/>
+      </w:pPr>
+      <w:rPr>
+        <w:rFonts w:ascii="Symbol" w:hAnsi="Symbol" w:hint="default"/>
+        <w:sz w:val="20"/>
+      </w:rPr>
+    </w:lvl>
+    <w:lvl w:ilvl="4" w:tentative="1">
+      <w:start w:val="1"/>
+      <w:numFmt w:val="bullet"/>
+      <w:lvlText w:val=""/>
+      <w:lvlJc w:val="left"/>
+      <w:pPr>
+        <w:tabs>
+          <w:tab w:val="num" w:pos="3600"/>
+        </w:tabs>
+        <w:ind w:left="3600" w:hanging="360"/>
+      </w:pPr>
+      <w:rPr>
+        <w:rFonts w:ascii="Symbol" w:hAnsi="Symbol" w:hint="default"/>
+        <w:sz w:val="20"/>
+      </w:rPr>
+    </w:lvl>
+    <w:lvl w:ilvl="5" w:tentative="1">
+      <w:start w:val="1"/>
+      <w:numFmt w:val="bullet"/>
+      <w:lvlText w:val=""/>
+      <w:lvlJc w:val="left"/>
+      <w:pPr>
+        <w:tabs>
+          <w:tab w:val="num" w:pos="4320"/>
+        </w:tabs>
+        <w:ind w:left="4320" w:hanging="360"/>
+      </w:pPr>
+      <w:rPr>
+        <w:rFonts w:ascii="Symbol" w:hAnsi="Symbol" w:hint="default"/>
+        <w:sz w:val="20"/>
+      </w:rPr>
+    </w:lvl>
+    <w:lvl w:ilvl="6" w:tentative="1">
+      <w:start w:val="1"/>
+      <w:numFmt w:val="bullet"/>
+      <w:lvlText w:val=""/>
+      <w:lvlJc w:val="left"/>
+      <w:pPr>
+        <w:tabs>
+          <w:tab w:val="num" w:pos="5040"/>
+        </w:tabs>
+        <w:ind w:left="5040" w:hanging="360"/>
+      </w:pPr>
+      <w:rPr>
+        <w:rFonts w:ascii="Symbol" w:hAnsi="Symbol" w:hint="default"/>
+        <w:sz w:val="20"/>
+      </w:rPr>
+    </w:lvl>
+    <w:lvl w:ilvl="7" w:tentative="1">
+      <w:start w:val="1"/>
+      <w:numFmt w:val="bullet"/>
+      <w:lvlText w:val=""/>
+      <w:lvlJc w:val="left"/>
+      <w:pPr>
+        <w:tabs>
+          <w:tab w:val="num" w:pos="5760"/>
+        </w:tabs>
+        <w:ind w:left="5760" w:hanging="360"/>
+      </w:pPr>
+      <w:rPr>
+        <w:rFonts w:ascii="Symbol" w:hAnsi="Symbol" w:hint="default"/>
+        <w:sz w:val="20"/>
+      </w:rPr>
+    </w:lvl>
+    <w:lvl w:ilvl="8" w:tentative="1">
+      <w:start w:val="1"/>
+      <w:numFmt w:val="bullet"/>
+      <w:lvlText w:val=""/>
+      <w:lvlJc w:val="left"/>
+      <w:pPr>
+        <w:tabs>
+          <w:tab w:val="num" w:pos="6480"/>
+        </w:tabs>
+        <w:ind w:left="6480" w:hanging="360"/>
+      </w:pPr>
+      <w:rPr>
+        <w:rFonts w:ascii="Symbol" w:hAnsi="Symbol" w:hint="default"/>
+        <w:sz w:val="20"/>
+      </w:rPr>
+    </w:lvl>
+  </w:abstractNum>
+  <w:abstractNum w:abstractNumId="12" w15:restartNumberingAfterBreak="0">
     <w:nsid w:val="68C10718"/>
     <w:multiLevelType w:val="multilevel"/>
     <w:tmpl w:val="04090023"/>
@@ -1053,10 +1707,13 @@
     <w:abstractNumId w:val="10"/>
   </w:num>
   <w:num w:numId="11" w16cid:durableId="406728174">
-    <w:abstractNumId w:val="11"/>
+    <w:abstractNumId w:val="12"/>
   </w:num>
   <w:num w:numId="12" w16cid:durableId="1417629088">
     <w:abstractNumId w:val="9"/>
+  </w:num>
+  <w:num w:numId="13" w16cid:durableId="1111827597">
+    <w:abstractNumId w:val="11"/>
   </w:num>
   <w:numIdMacAtCleanup w:val="12"/>
 </w:numbering>
@@ -26529,6 +27186,35 @@
       <w:noProof/>
     </w:rPr>
   </w:style>
+  <w:style w:type="paragraph" w:customStyle="1" w:styleId="paragraph">
+    <w:name w:val="paragraph"/>
+    <w:basedOn w:val="Normal"/>
+    <w:rsid w:val="005B6017"/>
+    <w:pPr>
+      <w:spacing w:before="100" w:beforeAutospacing="1" w:after="100" w:afterAutospacing="1" w:line="240" w:lineRule="auto"/>
+      <w:ind w:left="0"/>
+    </w:pPr>
+    <w:rPr>
+      <w:rFonts w:ascii="Times New Roman" w:hAnsi="Times New Roman"/>
+      <w:sz w:val="24"/>
+      <w:lang w:val="pt-BR" w:eastAsia="pt-BR"/>
+    </w:rPr>
+  </w:style>
+  <w:style w:type="character" w:customStyle="1" w:styleId="normaltextrun">
+    <w:name w:val="normaltextrun"/>
+    <w:basedOn w:val="Fontepargpadro"/>
+    <w:rsid w:val="005B6017"/>
+  </w:style>
+  <w:style w:type="character" w:customStyle="1" w:styleId="eop">
+    <w:name w:val="eop"/>
+    <w:basedOn w:val="Fontepargpadro"/>
+    <w:rsid w:val="005B6017"/>
+  </w:style>
+  <w:style w:type="character" w:customStyle="1" w:styleId="spellingerror">
+    <w:name w:val="spellingerror"/>
+    <w:basedOn w:val="Fontepargpadro"/>
+    <w:rsid w:val="005B6017"/>
+  </w:style>
 </w:styles>
 </file>
 
@@ -26829,6 +27515,14 @@
 </file>
 
 <file path=customXml/item2.xml><?xml version="1.0" encoding="utf-8"?>
+<p:properties xmlns:p="http://schemas.microsoft.com/office/2006/metadata/properties" xmlns:xsi="http://www.w3.org/2001/XMLSchema-instance" xmlns:pc="http://schemas.microsoft.com/office/infopath/2007/PartnerControls">
+  <documentManagement>
+    <MediaServiceKeyPoints xmlns="71af3243-3dd4-4a8d-8c0d-dd76da1f02a5" xsi:nil="true"/>
+  </documentManagement>
+</p:properties>
+</file>
+
+<file path=customXml/item3.xml><?xml version="1.0" encoding="utf-8"?>
 <?mso-contentType ?>
 <FormTemplates xmlns="http://schemas.microsoft.com/sharepoint/v3/contenttype/forms">
   <Display>DocumentLibraryForm</Display>
@@ -26837,7 +27531,7 @@
 </FormTemplates>
 </file>
 
-<file path=customXml/item3.xml><?xml version="1.0" encoding="utf-8"?>
+<file path=customXml/item4.xml><?xml version="1.0" encoding="utf-8"?>
 <ct:contentTypeSchema xmlns:ct="http://schemas.microsoft.com/office/2006/metadata/contentType" xmlns:ma="http://schemas.microsoft.com/office/2006/metadata/properties/metaAttributes" ct:_="" ma:_="" ma:contentTypeName="Document" ma:contentTypeID="0x01010079F111ED35F8CC479449609E8A0923A6" ma:contentTypeVersion="11" ma:contentTypeDescription="Create a new document." ma:contentTypeScope="" ma:versionID="1c2eb7a32e66fb6e4260f3771546a5e2">
   <xsd:schema xmlns:xsd="http://www.w3.org/2001/XMLSchema" xmlns:xs="http://www.w3.org/2001/XMLSchema" xmlns:p="http://schemas.microsoft.com/office/2006/metadata/properties" xmlns:ns2="71af3243-3dd4-4a8d-8c0d-dd76da1f02a5" xmlns:ns3="16c05727-aa75-4e4a-9b5f-8a80a1165891" targetNamespace="http://schemas.microsoft.com/office/2006/metadata/properties" ma:root="true" ma:fieldsID="04e1f6479c48b08974ba73b5ca973489" ns2:_="" ns3:_="">
     <xsd:import namespace="71af3243-3dd4-4a8d-8c0d-dd76da1f02a5"/>
@@ -27048,14 +27742,6 @@
 </ct:contentTypeSchema>
 </file>
 
-<file path=customXml/item4.xml><?xml version="1.0" encoding="utf-8"?>
-<p:properties xmlns:p="http://schemas.microsoft.com/office/2006/metadata/properties" xmlns:xsi="http://www.w3.org/2001/XMLSchema-instance" xmlns:pc="http://schemas.microsoft.com/office/infopath/2007/PartnerControls">
-  <documentManagement>
-    <MediaServiceKeyPoints xmlns="71af3243-3dd4-4a8d-8c0d-dd76da1f02a5" xsi:nil="true"/>
-  </documentManagement>
-</p:properties>
-</file>
-
 <file path=customXml/itemProps1.xml><?xml version="1.0" encoding="utf-8"?>
 <ds:datastoreItem xmlns:ds="http://schemas.openxmlformats.org/officeDocument/2006/customXml" ds:itemID="{55AF091B-3C7A-41E3-B477-F2FDAA23CFDA}">
   <ds:schemaRefs>
@@ -27065,6 +27751,16 @@
 </file>
 
 <file path=customXml/itemProps2.xml><?xml version="1.0" encoding="utf-8"?>
+<ds:datastoreItem xmlns:ds="http://schemas.openxmlformats.org/officeDocument/2006/customXml" ds:itemID="{B47DBA63-C4D2-4243-BE5F-A8CA16E8E791}">
+  <ds:schemaRefs>
+    <ds:schemaRef ds:uri="http://schemas.microsoft.com/office/2006/metadata/properties"/>
+    <ds:schemaRef ds:uri="http://schemas.microsoft.com/office/infopath/2007/PartnerControls"/>
+    <ds:schemaRef ds:uri="71af3243-3dd4-4a8d-8c0d-dd76da1f02a5"/>
+  </ds:schemaRefs>
+</ds:datastoreItem>
+</file>
+
+<file path=customXml/itemProps3.xml><?xml version="1.0" encoding="utf-8"?>
 <ds:datastoreItem xmlns:ds="http://schemas.openxmlformats.org/officeDocument/2006/customXml" ds:itemID="{C7EB01E5-A0A7-4B19-B30C-265F0E0B6E69}">
   <ds:schemaRefs>
     <ds:schemaRef ds:uri="http://schemas.microsoft.com/sharepoint/v3/contenttype/forms"/>
@@ -27072,7 +27768,7 @@
 </ds:datastoreItem>
 </file>
 
-<file path=customXml/itemProps3.xml><?xml version="1.0" encoding="utf-8"?>
+<file path=customXml/itemProps4.xml><?xml version="1.0" encoding="utf-8"?>
 <ds:datastoreItem xmlns:ds="http://schemas.openxmlformats.org/officeDocument/2006/customXml" ds:itemID="{58EFA7DE-57D1-4825-9202-CE72004BB472}">
   <ds:schemaRefs>
     <ds:schemaRef ds:uri="http://schemas.microsoft.com/office/2006/metadata/contentType"/>
@@ -27089,14 +27785,4 @@
     <ds:schemaRef ds:uri="http://schemas.microsoft.com/internal/obd"/>
   </ds:schemaRefs>
 </ds:datastoreItem>
-</file>
-
-<file path=customXml/itemProps4.xml><?xml version="1.0" encoding="utf-8"?>
-<ds:datastoreItem xmlns:ds="http://schemas.openxmlformats.org/officeDocument/2006/customXml" ds:itemID="{B47DBA63-C4D2-4243-BE5F-A8CA16E8E791}">
-  <ds:schemaRefs>
-    <ds:schemaRef ds:uri="http://schemas.microsoft.com/office/2006/metadata/properties"/>
-    <ds:schemaRef ds:uri="http://schemas.microsoft.com/office/infopath/2007/PartnerControls"/>
-    <ds:schemaRef ds:uri="71af3243-3dd4-4a8d-8c0d-dd76da1f02a5"/>
-  </ds:schemaRefs>
-</ds:datastoreItem>
 </file>
</xml_diff>

<commit_message>
Subindo atas e estrutura sprint 3
</commit_message>
<xml_diff>
--- a/Atas Reuniões/Ata_Planning_Template_NETMED.docx
+++ b/Atas Reuniões/Ata_Planning_Template_NETMED.docx
@@ -71,7 +71,6 @@
                     </w:rPr>
                     <w:t xml:space="preserve"> </w:t>
                   </w:r>
-                  <w:proofErr w:type="spellStart"/>
                   <w:r>
                     <w:rPr>
                       <w:rFonts w:eastAsia="Calibri" w:hAnsi="Calibri" w:cstheme="minorBidi"/>
@@ -85,11 +84,9 @@
                     </w:rPr>
                     <w:t>Netmed</w:t>
                   </w:r>
-                  <w:proofErr w:type="spellEnd"/>
                 </w:p>
               </w:txbxContent>
             </v:textbox>
-            <w10:wrap type="none"/>
             <w10:anchorlock/>
           </v:rect>
         </w:pict>
@@ -104,10 +101,10 @@
         <w:softHyphen/>
       </w:r>
       <w:r>
-        <w:t xml:space="preserve"> – Sprint 2</w:t>
+        <w:t xml:space="preserve"> – Sprint </w:t>
       </w:r>
       <w:r>
-        <w:t>B</w:t>
+        <w:t>3</w:t>
       </w:r>
     </w:p>
     <w:p>
@@ -138,13 +135,25 @@
         <w:rPr>
           <w:lang w:val="pt-BR" w:bidi="pt-BR"/>
         </w:rPr>
-        <w:t xml:space="preserve"> 26</w:t>
+        <w:t xml:space="preserve"> </w:t>
       </w:r>
       <w:r>
         <w:rPr>
           <w:lang w:val="pt-BR" w:bidi="pt-BR"/>
         </w:rPr>
-        <w:t>/04</w:t>
+        <w:t>17</w:t>
+      </w:r>
+      <w:r>
+        <w:rPr>
+          <w:lang w:val="pt-BR" w:bidi="pt-BR"/>
+        </w:rPr>
+        <w:t>/0</w:t>
+      </w:r>
+      <w:r>
+        <w:rPr>
+          <w:lang w:val="pt-BR" w:bidi="pt-BR"/>
+        </w:rPr>
+        <w:t>5</w:t>
       </w:r>
       <w:r>
         <w:rPr>
@@ -273,7 +282,7 @@
           <w:bCs/>
           <w:lang w:val="pt-BR" w:bidi="pt-BR"/>
         </w:rPr>
-        <w:t xml:space="preserve">:  </w:t>
+        <w:t xml:space="preserve">: </w:t>
       </w:r>
       <w:r>
         <w:rPr>
@@ -301,7 +310,7 @@
           <w:bCs/>
           <w:lang w:val="pt-BR" w:bidi="pt-BR"/>
         </w:rPr>
-        <w:t>30</w:t>
+        <w:t>45</w:t>
       </w:r>
     </w:p>
     <w:p>
@@ -321,12 +330,6 @@
       </w:pPr>
       <w:r>
         <w:rPr>
-          <w:lang w:val="pt-BR" w:bidi="pt-BR"/>
-        </w:rPr>
-        <w:t xml:space="preserve"> </w:t>
-      </w:r>
-      <w:r>
-        <w:rPr>
           <w:kern w:val="0"/>
         </w:rPr>
         <w:t>Assuntos discutidos e principais decisões</w:t>
@@ -342,529 +345,57 @@
     </w:p>
     <w:p>
       <w:pPr>
-        <w:pStyle w:val="paragraph"/>
+        <w:pStyle w:val="PargrafodaLista"/>
         <w:numPr>
           <w:ilvl w:val="0"/>
-          <w:numId w:val="17"/>
+          <w:numId w:val="18"/>
         </w:numPr>
-        <w:spacing w:before="0" w:beforeAutospacing="0" w:after="0" w:afterAutospacing="0"/>
-        <w:textAlignment w:val="baseline"/>
-        <w:rPr>
-          <w:rFonts w:ascii="Segoe UI" w:hAnsi="Segoe UI" w:cs="Segoe UI"/>
-          <w:sz w:val="18"/>
-          <w:szCs w:val="18"/>
-        </w:rPr>
       </w:pPr>
       <w:r>
-        <w:rPr>
-          <w:rStyle w:val="normaltextrun"/>
-          <w:rFonts w:ascii="Calibri" w:hAnsi="Calibri" w:cs="Calibri"/>
-          <w:sz w:val="22"/>
-          <w:szCs w:val="22"/>
-        </w:rPr>
-        <w:t>Dados coletados </w:t>
-      </w:r>
-      <w:r>
-        <w:rPr>
-          <w:rStyle w:val="eop"/>
-          <w:rFonts w:ascii="Calibri" w:hAnsi="Calibri" w:cs="Calibri"/>
-          <w:szCs w:val="22"/>
-        </w:rPr>
-        <w:t> </w:t>
+        <w:t>Diagrama de solução</w:t>
       </w:r>
     </w:p>
     <w:p>
       <w:pPr>
-        <w:pStyle w:val="paragraph"/>
+        <w:pStyle w:val="PargrafodaLista"/>
         <w:numPr>
           <w:ilvl w:val="0"/>
-          <w:numId w:val="17"/>
+          <w:numId w:val="18"/>
         </w:numPr>
-        <w:spacing w:before="0" w:beforeAutospacing="0" w:after="0" w:afterAutospacing="0"/>
-        <w:textAlignment w:val="baseline"/>
-        <w:rPr>
-          <w:rStyle w:val="eop"/>
-        </w:rPr>
       </w:pPr>
       <w:r>
-        <w:rPr>
-          <w:rStyle w:val="normaltextrun"/>
-          <w:rFonts w:ascii="Calibri" w:hAnsi="Calibri" w:cs="Calibri"/>
-          <w:sz w:val="22"/>
-          <w:szCs w:val="22"/>
-        </w:rPr>
-        <w:t>Repassar partes faltantes</w:t>
+        <w:t>Jar</w:t>
       </w:r>
       <w:r>
-        <w:rPr>
-          <w:rStyle w:val="eop"/>
-          <w:rFonts w:ascii="Calibri" w:hAnsi="Calibri" w:cs="Calibri"/>
-          <w:szCs w:val="22"/>
-        </w:rPr>
-        <w:t> </w:t>
+        <w:t xml:space="preserve"> do grupo</w:t>
       </w:r>
     </w:p>
     <w:p>
       <w:pPr>
-        <w:pStyle w:val="paragraph"/>
+        <w:pStyle w:val="PargrafodaLista"/>
         <w:numPr>
           <w:ilvl w:val="0"/>
-          <w:numId w:val="17"/>
+          <w:numId w:val="18"/>
         </w:numPr>
-        <w:spacing w:before="0" w:beforeAutospacing="0" w:after="0" w:afterAutospacing="0"/>
-        <w:textAlignment w:val="baseline"/>
       </w:pPr>
       <w:r>
-        <w:rPr>
-          <w:rStyle w:val="eop"/>
-          <w:rFonts w:ascii="Calibri" w:hAnsi="Calibri" w:cs="Calibri"/>
-          <w:szCs w:val="22"/>
-        </w:rPr>
-        <w:t>Apresentação</w:t>
+        <w:t xml:space="preserve">Tirar duvidas com o </w:t>
+      </w:r>
+      <w:r>
+        <w:t>Bins sobre ideias de inovação</w:t>
       </w:r>
     </w:p>
     <w:p>
       <w:pPr>
-        <w:pStyle w:val="paragraph"/>
+        <w:pStyle w:val="PargrafodaLista"/>
         <w:numPr>
           <w:ilvl w:val="0"/>
-          <w:numId w:val="17"/>
+          <w:numId w:val="18"/>
         </w:numPr>
-        <w:spacing w:before="0" w:beforeAutospacing="0" w:after="0" w:afterAutospacing="0"/>
-        <w:textAlignment w:val="baseline"/>
-        <w:rPr>
-          <w:rStyle w:val="eop"/>
-          <w:rFonts w:ascii="Segoe UI" w:hAnsi="Segoe UI" w:cs="Segoe UI"/>
-          <w:sz w:val="18"/>
-          <w:szCs w:val="18"/>
-        </w:rPr>
-      </w:pPr>
-      <w:proofErr w:type="spellStart"/>
-      <w:r>
-        <w:rPr>
-          <w:rStyle w:val="eop"/>
-          <w:rFonts w:ascii="Calibri" w:hAnsi="Calibri" w:cs="Calibri"/>
-          <w:szCs w:val="22"/>
-        </w:rPr>
-        <w:t>Jar</w:t>
-      </w:r>
-      <w:proofErr w:type="spellEnd"/>
-    </w:p>
-    <w:p>
-      <w:pPr>
-        <w:pStyle w:val="paragraph"/>
-        <w:spacing w:before="0" w:beforeAutospacing="0" w:after="0" w:afterAutospacing="0"/>
-        <w:textAlignment w:val="baseline"/>
-        <w:rPr>
-          <w:rStyle w:val="eop"/>
-          <w:rFonts w:ascii="Segoe UI" w:hAnsi="Segoe UI" w:cs="Segoe UI"/>
-          <w:sz w:val="18"/>
-          <w:szCs w:val="18"/>
-        </w:rPr>
-      </w:pPr>
-    </w:p>
-    <w:p>
-      <w:pPr>
-        <w:pStyle w:val="paragraph"/>
-        <w:numPr>
-          <w:ilvl w:val="0"/>
-          <w:numId w:val="17"/>
-        </w:numPr>
-        <w:spacing w:before="0" w:beforeAutospacing="0" w:after="0" w:afterAutospacing="0"/>
-        <w:textAlignment w:val="baseline"/>
-        <w:rPr>
-          <w:rFonts w:ascii="Segoe UI" w:hAnsi="Segoe UI" w:cs="Segoe UI"/>
-          <w:sz w:val="18"/>
-          <w:szCs w:val="18"/>
-        </w:rPr>
       </w:pPr>
       <w:r>
-        <w:rPr>
-          <w:rStyle w:val="normaltextrun"/>
-          <w:rFonts w:ascii="Calibri" w:hAnsi="Calibri" w:cs="Calibri"/>
-          <w:sz w:val="22"/>
-          <w:szCs w:val="22"/>
-        </w:rPr>
-        <w:t>Dashboard️</w:t>
+        <w:t xml:space="preserve">Revisão do plano de ação </w:t>
       </w:r>
-      <w:r>
-        <w:rPr>
-          <w:rStyle w:val="normaltextrun"/>
-          <w:rFonts w:ascii="Segoe UI Emoji" w:hAnsi="Segoe UI Emoji" w:cs="Segoe UI Emoji"/>
-          <w:sz w:val="22"/>
-          <w:szCs w:val="22"/>
-        </w:rPr>
-        <w:t>⚠️</w:t>
-      </w:r>
-      <w:r>
-        <w:rPr>
-          <w:rStyle w:val="normaltextrun"/>
-          <w:rFonts w:ascii="Segoe UI Emoji" w:hAnsi="Segoe UI Emoji" w:cs="Segoe UI Emoji"/>
-          <w:sz w:val="22"/>
-          <w:szCs w:val="22"/>
-        </w:rPr>
-        <w:t xml:space="preserve"> -</w:t>
-      </w:r>
-      <w:r>
-        <w:rPr>
-          <w:rStyle w:val="eop"/>
-          <w:rFonts w:ascii="Calibri" w:hAnsi="Calibri" w:cs="Calibri"/>
-          <w:szCs w:val="22"/>
-        </w:rPr>
-        <w:t> </w:t>
-      </w:r>
-      <w:r>
-        <w:rPr>
-          <w:rStyle w:val="eop"/>
-          <w:rFonts w:ascii="Calibri" w:hAnsi="Calibri" w:cs="Calibri"/>
-          <w:szCs w:val="22"/>
-        </w:rPr>
-        <w:t>Bins</w:t>
-      </w:r>
-      <w:r>
-        <w:rPr>
-          <w:rStyle w:val="eop"/>
-          <w:rFonts w:ascii="Calibri" w:hAnsi="Calibri" w:cs="Calibri"/>
-          <w:szCs w:val="22"/>
-        </w:rPr>
-        <w:t xml:space="preserve"> e Kaiqui</w:t>
-      </w:r>
-    </w:p>
-    <w:p>
-      <w:pPr>
-        <w:pStyle w:val="paragraph"/>
-        <w:numPr>
-          <w:ilvl w:val="0"/>
-          <w:numId w:val="17"/>
-        </w:numPr>
-        <w:spacing w:before="0" w:beforeAutospacing="0" w:after="0" w:afterAutospacing="0"/>
-        <w:textAlignment w:val="baseline"/>
-        <w:rPr>
-          <w:rStyle w:val="eop"/>
-          <w:rFonts w:ascii="Segoe UI" w:hAnsi="Segoe UI" w:cs="Segoe UI"/>
-          <w:sz w:val="18"/>
-          <w:szCs w:val="18"/>
-        </w:rPr>
-      </w:pPr>
-      <w:r>
-        <w:rPr>
-          <w:rStyle w:val="normaltextrun"/>
-          <w:rFonts w:ascii="Calibri" w:hAnsi="Calibri" w:cs="Calibri"/>
-          <w:sz w:val="22"/>
-          <w:szCs w:val="22"/>
-        </w:rPr>
-        <w:t>Der</w:t>
-      </w:r>
-      <w:r>
-        <w:rPr>
-          <w:rStyle w:val="eop"/>
-          <w:rFonts w:ascii="Calibri" w:hAnsi="Calibri" w:cs="Calibri"/>
-          <w:szCs w:val="22"/>
-        </w:rPr>
-        <w:t> </w:t>
-      </w:r>
-      <w:r>
-        <w:rPr>
-          <w:rStyle w:val="normaltextrun"/>
-          <w:rFonts w:ascii="Segoe UI Emoji" w:hAnsi="Segoe UI Emoji" w:cs="Segoe UI Emoji"/>
-          <w:sz w:val="22"/>
-          <w:szCs w:val="22"/>
-        </w:rPr>
-        <w:t>⚠️</w:t>
-      </w:r>
-      <w:r>
-        <w:rPr>
-          <w:rStyle w:val="eop"/>
-          <w:rFonts w:ascii="Calibri" w:hAnsi="Calibri" w:cs="Calibri"/>
-          <w:szCs w:val="22"/>
-        </w:rPr>
-        <w:t> </w:t>
-      </w:r>
-      <w:r>
-        <w:rPr>
-          <w:rStyle w:val="eop"/>
-          <w:rFonts w:ascii="Calibri" w:hAnsi="Calibri" w:cs="Calibri"/>
-          <w:szCs w:val="22"/>
-        </w:rPr>
-        <w:t>- Vagner e Gabriel</w:t>
-      </w:r>
-    </w:p>
-    <w:p>
-      <w:pPr>
-        <w:pStyle w:val="paragraph"/>
-        <w:numPr>
-          <w:ilvl w:val="0"/>
-          <w:numId w:val="17"/>
-        </w:numPr>
-        <w:spacing w:before="0" w:beforeAutospacing="0" w:after="0" w:afterAutospacing="0"/>
-        <w:textAlignment w:val="baseline"/>
-        <w:rPr>
-          <w:rFonts w:ascii="Segoe UI" w:hAnsi="Segoe UI" w:cs="Segoe UI"/>
-          <w:sz w:val="18"/>
-          <w:szCs w:val="18"/>
-        </w:rPr>
-      </w:pPr>
-      <w:r>
-        <w:rPr>
-          <w:rStyle w:val="normaltextrun"/>
-          <w:rFonts w:ascii="Calibri" w:hAnsi="Calibri" w:cs="Calibri"/>
-          <w:sz w:val="22"/>
-          <w:szCs w:val="22"/>
-        </w:rPr>
-        <w:t>Responsividade</w:t>
-      </w:r>
-      <w:r>
-        <w:rPr>
-          <w:rStyle w:val="normaltextrun"/>
-          <w:rFonts w:ascii="Segoe UI Emoji" w:hAnsi="Segoe UI Emoji" w:cs="Segoe UI Emoji"/>
-          <w:sz w:val="22"/>
-          <w:szCs w:val="22"/>
-        </w:rPr>
-        <w:t>⚠️</w:t>
-      </w:r>
-      <w:r>
-        <w:rPr>
-          <w:rStyle w:val="normaltextrun"/>
-          <w:rFonts w:ascii="Segoe UI Emoji" w:hAnsi="Segoe UI Emoji" w:cs="Segoe UI Emoji"/>
-          <w:sz w:val="22"/>
-          <w:szCs w:val="22"/>
-        </w:rPr>
-        <w:t xml:space="preserve"> -</w:t>
-      </w:r>
-      <w:r>
-        <w:rPr>
-          <w:rStyle w:val="eop"/>
-          <w:rFonts w:ascii="Calibri" w:hAnsi="Calibri" w:cs="Calibri"/>
-          <w:szCs w:val="22"/>
-        </w:rPr>
-        <w:t> </w:t>
-      </w:r>
-      <w:r>
-        <w:rPr>
-          <w:rStyle w:val="eop"/>
-          <w:rFonts w:ascii="Calibri" w:hAnsi="Calibri" w:cs="Calibri"/>
-          <w:szCs w:val="22"/>
-        </w:rPr>
-        <w:t>Ketelyn e Karen</w:t>
-      </w:r>
-    </w:p>
-    <w:p>
-      <w:pPr>
-        <w:pStyle w:val="paragraph"/>
-        <w:numPr>
-          <w:ilvl w:val="0"/>
-          <w:numId w:val="17"/>
-        </w:numPr>
-        <w:spacing w:before="0" w:beforeAutospacing="0" w:after="0" w:afterAutospacing="0"/>
-        <w:textAlignment w:val="baseline"/>
-        <w:rPr>
-          <w:rStyle w:val="eop"/>
-          <w:rFonts w:ascii="Segoe UI" w:hAnsi="Segoe UI" w:cs="Segoe UI"/>
-          <w:sz w:val="18"/>
-          <w:szCs w:val="18"/>
-        </w:rPr>
-      </w:pPr>
-      <w:r>
-        <w:rPr>
-          <w:rStyle w:val="normaltextrun"/>
-          <w:rFonts w:ascii="Calibri" w:hAnsi="Calibri" w:cs="Calibri"/>
-          <w:sz w:val="22"/>
-          <w:szCs w:val="22"/>
-        </w:rPr>
-        <w:t>Tela de usuário</w:t>
-      </w:r>
-    </w:p>
-    <w:p>
-      <w:pPr>
-        <w:pStyle w:val="paragraph"/>
-        <w:numPr>
-          <w:ilvl w:val="0"/>
-          <w:numId w:val="17"/>
-        </w:numPr>
-        <w:spacing w:before="0" w:beforeAutospacing="0" w:after="0" w:afterAutospacing="0"/>
-        <w:textAlignment w:val="baseline"/>
-        <w:rPr>
-          <w:rFonts w:ascii="Segoe UI" w:hAnsi="Segoe UI" w:cs="Segoe UI"/>
-          <w:sz w:val="18"/>
-          <w:szCs w:val="18"/>
-        </w:rPr>
-      </w:pPr>
-      <w:r>
-        <w:rPr>
-          <w:rStyle w:val="normaltextrun"/>
-          <w:rFonts w:ascii="Calibri" w:hAnsi="Calibri" w:cs="Calibri"/>
-          <w:sz w:val="22"/>
-          <w:szCs w:val="22"/>
-        </w:rPr>
-        <w:t>Tela inicial do sistema</w:t>
-      </w:r>
-      <w:r>
-        <w:rPr>
-          <w:rStyle w:val="eop"/>
-          <w:rFonts w:ascii="Calibri" w:hAnsi="Calibri" w:cs="Calibri"/>
-          <w:szCs w:val="22"/>
-        </w:rPr>
-        <w:t> </w:t>
-      </w:r>
-    </w:p>
-    <w:p>
-      <w:pPr>
-        <w:pStyle w:val="paragraph"/>
-        <w:numPr>
-          <w:ilvl w:val="0"/>
-          <w:numId w:val="17"/>
-        </w:numPr>
-        <w:spacing w:before="0" w:beforeAutospacing="0" w:after="0" w:afterAutospacing="0"/>
-        <w:textAlignment w:val="baseline"/>
-        <w:rPr>
-          <w:rFonts w:ascii="Segoe UI" w:hAnsi="Segoe UI" w:cs="Segoe UI"/>
-          <w:sz w:val="18"/>
-          <w:szCs w:val="18"/>
-        </w:rPr>
-      </w:pPr>
-      <w:r>
-        <w:rPr>
-          <w:rStyle w:val="normaltextrun"/>
-          <w:rFonts w:ascii="Calibri" w:hAnsi="Calibri" w:cs="Calibri"/>
-          <w:sz w:val="22"/>
-          <w:szCs w:val="22"/>
-        </w:rPr>
-        <w:t>Cadastro login </w:t>
-      </w:r>
-      <w:proofErr w:type="spellStart"/>
-      <w:r>
-        <w:rPr>
-          <w:rStyle w:val="spellingerror"/>
-          <w:rFonts w:ascii="Calibri" w:hAnsi="Calibri" w:cs="Calibri"/>
-          <w:sz w:val="22"/>
-          <w:szCs w:val="22"/>
-        </w:rPr>
-        <w:t>java</w:t>
-      </w:r>
-      <w:proofErr w:type="spellEnd"/>
-      <w:r>
-        <w:rPr>
-          <w:rStyle w:val="spellingerror"/>
-          <w:rFonts w:ascii="Calibri" w:hAnsi="Calibri" w:cs="Calibri"/>
-          <w:sz w:val="22"/>
-          <w:szCs w:val="22"/>
-        </w:rPr>
-        <w:t xml:space="preserve"> </w:t>
-      </w:r>
-      <w:r>
-        <w:rPr>
-          <w:rStyle w:val="normaltextrun"/>
-          <w:rFonts w:ascii="Calibri" w:hAnsi="Calibri" w:cs="Calibri"/>
-          <w:sz w:val="22"/>
-          <w:szCs w:val="22"/>
-        </w:rPr>
-        <w:t>desenvolver</w:t>
-      </w:r>
-    </w:p>
-    <w:p>
-      <w:pPr>
-        <w:pStyle w:val="paragraph"/>
-        <w:numPr>
-          <w:ilvl w:val="0"/>
-          <w:numId w:val="17"/>
-        </w:numPr>
-        <w:spacing w:before="0" w:beforeAutospacing="0" w:after="0" w:afterAutospacing="0"/>
-        <w:textAlignment w:val="baseline"/>
-        <w:rPr>
-          <w:rFonts w:ascii="Segoe UI" w:hAnsi="Segoe UI" w:cs="Segoe UI"/>
-          <w:sz w:val="18"/>
-          <w:szCs w:val="18"/>
-        </w:rPr>
-      </w:pPr>
-      <w:r>
-        <w:rPr>
-          <w:rStyle w:val="normaltextrun"/>
-          <w:rFonts w:ascii="Calibri" w:hAnsi="Calibri" w:cs="Calibri"/>
-          <w:sz w:val="22"/>
-          <w:szCs w:val="22"/>
-        </w:rPr>
-        <w:t xml:space="preserve">Cadastro </w:t>
-      </w:r>
-      <w:proofErr w:type="gramStart"/>
-      <w:r>
-        <w:rPr>
-          <w:rStyle w:val="normaltextrun"/>
-          <w:rFonts w:ascii="Calibri" w:hAnsi="Calibri" w:cs="Calibri"/>
-          <w:sz w:val="22"/>
-          <w:szCs w:val="22"/>
-        </w:rPr>
-        <w:t>da</w:t>
-      </w:r>
-      <w:proofErr w:type="gramEnd"/>
-      <w:r>
-        <w:rPr>
-          <w:rStyle w:val="normaltextrun"/>
-          <w:rFonts w:ascii="Calibri" w:hAnsi="Calibri" w:cs="Calibri"/>
-          <w:sz w:val="22"/>
-          <w:szCs w:val="22"/>
-        </w:rPr>
-        <w:t xml:space="preserve"> máquina desenvolver </w:t>
-      </w:r>
-    </w:p>
-    <w:p>
-      <w:pPr>
-        <w:pStyle w:val="paragraph"/>
-        <w:numPr>
-          <w:ilvl w:val="0"/>
-          <w:numId w:val="17"/>
-        </w:numPr>
-        <w:spacing w:before="0" w:beforeAutospacing="0" w:after="0" w:afterAutospacing="0"/>
-        <w:textAlignment w:val="baseline"/>
-        <w:rPr>
-          <w:rFonts w:ascii="Segoe UI" w:hAnsi="Segoe UI" w:cs="Segoe UI"/>
-          <w:sz w:val="18"/>
-          <w:szCs w:val="18"/>
-        </w:rPr>
-      </w:pPr>
-      <w:r>
-        <w:rPr>
-          <w:rFonts w:ascii="Segoe UI" w:hAnsi="Segoe UI" w:cs="Segoe UI"/>
-          <w:sz w:val="18"/>
-          <w:szCs w:val="18"/>
-        </w:rPr>
-        <w:t>Web Data</w:t>
-      </w:r>
-      <w:r>
-        <w:rPr>
-          <w:rFonts w:ascii="Segoe UI" w:hAnsi="Segoe UI" w:cs="Segoe UI"/>
-          <w:sz w:val="18"/>
-          <w:szCs w:val="18"/>
-        </w:rPr>
-        <w:t xml:space="preserve"> </w:t>
-      </w:r>
-      <w:proofErr w:type="spellStart"/>
-      <w:r>
-        <w:rPr>
-          <w:rFonts w:ascii="Segoe UI" w:hAnsi="Segoe UI" w:cs="Segoe UI"/>
-          <w:sz w:val="18"/>
-          <w:szCs w:val="18"/>
-        </w:rPr>
-        <w:t>Viz</w:t>
-      </w:r>
-      <w:proofErr w:type="spellEnd"/>
-      <w:r>
-        <w:rPr>
-          <w:rFonts w:ascii="Segoe UI" w:hAnsi="Segoe UI" w:cs="Segoe UI"/>
-          <w:sz w:val="18"/>
-          <w:szCs w:val="18"/>
-        </w:rPr>
-        <w:t>: Finalizar</w:t>
-      </w:r>
-    </w:p>
-    <w:p>
-      <w:pPr>
-        <w:ind w:left="0"/>
-      </w:pPr>
-    </w:p>
-    <w:p>
-      <w:pPr>
-        <w:ind w:left="0"/>
-      </w:pPr>
     </w:p>
     <w:p>
       <w:pPr>
@@ -1040,7 +571,10 @@
               <w:t>9</w:t>
             </w:r>
             <w:r>
-              <w:t>.0</w:t>
+              <w:t>.</w:t>
+            </w:r>
+            <w:r>
+              <w:t>5</w:t>
             </w:r>
           </w:p>
         </w:tc>
@@ -1592,6 +1126,119 @@
     </w:lvl>
   </w:abstractNum>
   <w:abstractNum w:abstractNumId="10" w15:restartNumberingAfterBreak="0">
+    <w:nsid w:val="21D93BB5"/>
+    <w:multiLevelType w:val="hybridMultilevel"/>
+    <w:tmpl w:val="AC9A3B90"/>
+    <w:lvl w:ilvl="0" w:tplc="04160001">
+      <w:start w:val="1"/>
+      <w:numFmt w:val="bullet"/>
+      <w:lvlText w:val=""/>
+      <w:lvlJc w:val="left"/>
+      <w:pPr>
+        <w:ind w:left="720" w:hanging="360"/>
+      </w:pPr>
+      <w:rPr>
+        <w:rFonts w:ascii="Symbol" w:hAnsi="Symbol" w:hint="default"/>
+      </w:rPr>
+    </w:lvl>
+    <w:lvl w:ilvl="1" w:tplc="04160003" w:tentative="1">
+      <w:start w:val="1"/>
+      <w:numFmt w:val="bullet"/>
+      <w:lvlText w:val="o"/>
+      <w:lvlJc w:val="left"/>
+      <w:pPr>
+        <w:ind w:left="1440" w:hanging="360"/>
+      </w:pPr>
+      <w:rPr>
+        <w:rFonts w:ascii="Courier New" w:hAnsi="Courier New" w:cs="Courier New" w:hint="default"/>
+      </w:rPr>
+    </w:lvl>
+    <w:lvl w:ilvl="2" w:tplc="04160005" w:tentative="1">
+      <w:start w:val="1"/>
+      <w:numFmt w:val="bullet"/>
+      <w:lvlText w:val=""/>
+      <w:lvlJc w:val="left"/>
+      <w:pPr>
+        <w:ind w:left="2160" w:hanging="360"/>
+      </w:pPr>
+      <w:rPr>
+        <w:rFonts w:ascii="Wingdings" w:hAnsi="Wingdings" w:hint="default"/>
+      </w:rPr>
+    </w:lvl>
+    <w:lvl w:ilvl="3" w:tplc="04160001" w:tentative="1">
+      <w:start w:val="1"/>
+      <w:numFmt w:val="bullet"/>
+      <w:lvlText w:val=""/>
+      <w:lvlJc w:val="left"/>
+      <w:pPr>
+        <w:ind w:left="2880" w:hanging="360"/>
+      </w:pPr>
+      <w:rPr>
+        <w:rFonts w:ascii="Symbol" w:hAnsi="Symbol" w:hint="default"/>
+      </w:rPr>
+    </w:lvl>
+    <w:lvl w:ilvl="4" w:tplc="04160003" w:tentative="1">
+      <w:start w:val="1"/>
+      <w:numFmt w:val="bullet"/>
+      <w:lvlText w:val="o"/>
+      <w:lvlJc w:val="left"/>
+      <w:pPr>
+        <w:ind w:left="3600" w:hanging="360"/>
+      </w:pPr>
+      <w:rPr>
+        <w:rFonts w:ascii="Courier New" w:hAnsi="Courier New" w:cs="Courier New" w:hint="default"/>
+      </w:rPr>
+    </w:lvl>
+    <w:lvl w:ilvl="5" w:tplc="04160005" w:tentative="1">
+      <w:start w:val="1"/>
+      <w:numFmt w:val="bullet"/>
+      <w:lvlText w:val=""/>
+      <w:lvlJc w:val="left"/>
+      <w:pPr>
+        <w:ind w:left="4320" w:hanging="360"/>
+      </w:pPr>
+      <w:rPr>
+        <w:rFonts w:ascii="Wingdings" w:hAnsi="Wingdings" w:hint="default"/>
+      </w:rPr>
+    </w:lvl>
+    <w:lvl w:ilvl="6" w:tplc="04160001" w:tentative="1">
+      <w:start w:val="1"/>
+      <w:numFmt w:val="bullet"/>
+      <w:lvlText w:val=""/>
+      <w:lvlJc w:val="left"/>
+      <w:pPr>
+        <w:ind w:left="5040" w:hanging="360"/>
+      </w:pPr>
+      <w:rPr>
+        <w:rFonts w:ascii="Symbol" w:hAnsi="Symbol" w:hint="default"/>
+      </w:rPr>
+    </w:lvl>
+    <w:lvl w:ilvl="7" w:tplc="04160003" w:tentative="1">
+      <w:start w:val="1"/>
+      <w:numFmt w:val="bullet"/>
+      <w:lvlText w:val="o"/>
+      <w:lvlJc w:val="left"/>
+      <w:pPr>
+        <w:ind w:left="5760" w:hanging="360"/>
+      </w:pPr>
+      <w:rPr>
+        <w:rFonts w:ascii="Courier New" w:hAnsi="Courier New" w:cs="Courier New" w:hint="default"/>
+      </w:rPr>
+    </w:lvl>
+    <w:lvl w:ilvl="8" w:tplc="04160005" w:tentative="1">
+      <w:start w:val="1"/>
+      <w:numFmt w:val="bullet"/>
+      <w:lvlText w:val=""/>
+      <w:lvlJc w:val="left"/>
+      <w:pPr>
+        <w:ind w:left="6480" w:hanging="360"/>
+      </w:pPr>
+      <w:rPr>
+        <w:rFonts w:ascii="Wingdings" w:hAnsi="Wingdings" w:hint="default"/>
+      </w:rPr>
+    </w:lvl>
+  </w:abstractNum>
+  <w:abstractNum w:abstractNumId="11" w15:restartNumberingAfterBreak="0">
     <w:nsid w:val="2E8675C5"/>
     <w:multiLevelType w:val="multilevel"/>
     <w:tmpl w:val="0409001F"/>
@@ -1681,7 +1328,7 @@
       </w:pPr>
     </w:lvl>
   </w:abstractNum>
-  <w:abstractNum w:abstractNumId="11" w15:restartNumberingAfterBreak="0">
+  <w:abstractNum w:abstractNumId="12" w15:restartNumberingAfterBreak="0">
     <w:nsid w:val="2FC0046D"/>
     <w:multiLevelType w:val="hybridMultilevel"/>
     <w:tmpl w:val="326A596A"/>
@@ -1791,7 +1438,7 @@
       </w:rPr>
     </w:lvl>
   </w:abstractNum>
-  <w:abstractNum w:abstractNumId="12" w15:restartNumberingAfterBreak="0">
+  <w:abstractNum w:abstractNumId="13" w15:restartNumberingAfterBreak="0">
     <w:nsid w:val="3EC2547F"/>
     <w:multiLevelType w:val="hybridMultilevel"/>
     <w:tmpl w:val="CFC69DE6"/>
@@ -1904,7 +1551,7 @@
       </w:rPr>
     </w:lvl>
   </w:abstractNum>
-  <w:abstractNum w:abstractNumId="13" w15:restartNumberingAfterBreak="0">
+  <w:abstractNum w:abstractNumId="14" w15:restartNumberingAfterBreak="0">
     <w:nsid w:val="45F20E54"/>
     <w:multiLevelType w:val="multilevel"/>
     <w:tmpl w:val="0409001D"/>
@@ -1994,7 +1641,7 @@
       </w:pPr>
     </w:lvl>
   </w:abstractNum>
-  <w:abstractNum w:abstractNumId="14" w15:restartNumberingAfterBreak="0">
+  <w:abstractNum w:abstractNumId="15" w15:restartNumberingAfterBreak="0">
     <w:nsid w:val="4B8D32AD"/>
     <w:multiLevelType w:val="multilevel"/>
     <w:tmpl w:val="952C2F2E"/>
@@ -2143,7 +1790,7 @@
       </w:rPr>
     </w:lvl>
   </w:abstractNum>
-  <w:abstractNum w:abstractNumId="15" w15:restartNumberingAfterBreak="0">
+  <w:abstractNum w:abstractNumId="16" w15:restartNumberingAfterBreak="0">
     <w:nsid w:val="553A4B90"/>
     <w:multiLevelType w:val="hybridMultilevel"/>
     <w:tmpl w:val="0C78BC48"/>
@@ -2256,7 +1903,7 @@
       </w:rPr>
     </w:lvl>
   </w:abstractNum>
-  <w:abstractNum w:abstractNumId="16" w15:restartNumberingAfterBreak="0">
+  <w:abstractNum w:abstractNumId="17" w15:restartNumberingAfterBreak="0">
     <w:nsid w:val="68C10718"/>
     <w:multiLevelType w:val="multilevel"/>
     <w:tmpl w:val="04090023"/>
@@ -2372,19 +2019,19 @@
     <w:abstractNumId w:val="0"/>
   </w:num>
   <w:num w:numId="9" w16cid:durableId="1475950558">
-    <w:abstractNumId w:val="10"/>
+    <w:abstractNumId w:val="11"/>
   </w:num>
   <w:num w:numId="10" w16cid:durableId="668412645">
-    <w:abstractNumId w:val="13"/>
+    <w:abstractNumId w:val="14"/>
   </w:num>
   <w:num w:numId="11" w16cid:durableId="406728174">
-    <w:abstractNumId w:val="16"/>
+    <w:abstractNumId w:val="17"/>
   </w:num>
   <w:num w:numId="12" w16cid:durableId="1417629088">
-    <w:abstractNumId w:val="11"/>
+    <w:abstractNumId w:val="12"/>
   </w:num>
   <w:num w:numId="13" w16cid:durableId="1111827597">
-    <w:abstractNumId w:val="14"/>
+    <w:abstractNumId w:val="15"/>
   </w:num>
   <w:num w:numId="14" w16cid:durableId="1717579905">
     <w:abstractNumId w:val="8"/>
@@ -2393,10 +2040,13 @@
     <w:abstractNumId w:val="9"/>
   </w:num>
   <w:num w:numId="16" w16cid:durableId="825904608">
-    <w:abstractNumId w:val="12"/>
+    <w:abstractNumId w:val="13"/>
   </w:num>
   <w:num w:numId="17" w16cid:durableId="562838196">
-    <w:abstractNumId w:val="15"/>
+    <w:abstractNumId w:val="16"/>
+  </w:num>
+  <w:num w:numId="18" w16cid:durableId="363794026">
+    <w:abstractNumId w:val="10"/>
   </w:num>
   <w:numIdMacAtCleanup w:val="12"/>
 </w:numbering>
@@ -28198,15 +27848,6 @@
 </file>
 
 <file path=customXml/item2.xml><?xml version="1.0" encoding="utf-8"?>
-<?mso-contentType ?>
-<FormTemplates xmlns="http://schemas.microsoft.com/sharepoint/v3/contenttype/forms">
-  <Display>DocumentLibraryForm</Display>
-  <Edit>DocumentLibraryForm</Edit>
-  <New>DocumentLibraryForm</New>
-</FormTemplates>
-</file>
-
-<file path=customXml/item3.xml><?xml version="1.0" encoding="utf-8"?>
 <ct:contentTypeSchema xmlns:ct="http://schemas.microsoft.com/office/2006/metadata/contentType" xmlns:ma="http://schemas.microsoft.com/office/2006/metadata/properties/metaAttributes" ct:_="" ma:_="" ma:contentTypeName="Document" ma:contentTypeID="0x01010079F111ED35F8CC479449609E8A0923A6" ma:contentTypeVersion="11" ma:contentTypeDescription="Create a new document." ma:contentTypeScope="" ma:versionID="1c2eb7a32e66fb6e4260f3771546a5e2">
   <xsd:schema xmlns:xsd="http://www.w3.org/2001/XMLSchema" xmlns:xs="http://www.w3.org/2001/XMLSchema" xmlns:p="http://schemas.microsoft.com/office/2006/metadata/properties" xmlns:ns2="71af3243-3dd4-4a8d-8c0d-dd76da1f02a5" xmlns:ns3="16c05727-aa75-4e4a-9b5f-8a80a1165891" targetNamespace="http://schemas.microsoft.com/office/2006/metadata/properties" ma:root="true" ma:fieldsID="04e1f6479c48b08974ba73b5ca973489" ns2:_="" ns3:_="">
     <xsd:import namespace="71af3243-3dd4-4a8d-8c0d-dd76da1f02a5"/>
@@ -28417,6 +28058,15 @@
 </ct:contentTypeSchema>
 </file>
 
+<file path=customXml/item3.xml><?xml version="1.0" encoding="utf-8"?>
+<?mso-contentType ?>
+<FormTemplates xmlns="http://schemas.microsoft.com/sharepoint/v3/contenttype/forms">
+  <Display>DocumentLibraryForm</Display>
+  <Edit>DocumentLibraryForm</Edit>
+  <New>DocumentLibraryForm</New>
+</FormTemplates>
+</file>
+
 <file path=customXml/item4.xml><?xml version="1.0" encoding="utf-8"?>
 <p:properties xmlns:p="http://schemas.microsoft.com/office/2006/metadata/properties" xmlns:xsi="http://www.w3.org/2001/XMLSchema-instance" xmlns:pc="http://schemas.microsoft.com/office/infopath/2007/PartnerControls">
   <documentManagement>
@@ -28434,14 +28084,6 @@
 </file>
 
 <file path=customXml/itemProps2.xml><?xml version="1.0" encoding="utf-8"?>
-<ds:datastoreItem xmlns:ds="http://schemas.openxmlformats.org/officeDocument/2006/customXml" ds:itemID="{C7EB01E5-A0A7-4B19-B30C-265F0E0B6E69}">
-  <ds:schemaRefs>
-    <ds:schemaRef ds:uri="http://schemas.microsoft.com/sharepoint/v3/contenttype/forms"/>
-  </ds:schemaRefs>
-</ds:datastoreItem>
-</file>
-
-<file path=customXml/itemProps3.xml><?xml version="1.0" encoding="utf-8"?>
 <ds:datastoreItem xmlns:ds="http://schemas.openxmlformats.org/officeDocument/2006/customXml" ds:itemID="{58EFA7DE-57D1-4825-9202-CE72004BB472}">
   <ds:schemaRefs>
     <ds:schemaRef ds:uri="http://schemas.microsoft.com/office/2006/metadata/contentType"/>
@@ -28460,6 +28102,14 @@
 </ds:datastoreItem>
 </file>
 
+<file path=customXml/itemProps3.xml><?xml version="1.0" encoding="utf-8"?>
+<ds:datastoreItem xmlns:ds="http://schemas.openxmlformats.org/officeDocument/2006/customXml" ds:itemID="{C7EB01E5-A0A7-4B19-B30C-265F0E0B6E69}">
+  <ds:schemaRefs>
+    <ds:schemaRef ds:uri="http://schemas.microsoft.com/sharepoint/v3/contenttype/forms"/>
+  </ds:schemaRefs>
+</ds:datastoreItem>
+</file>
+
 <file path=customXml/itemProps4.xml><?xml version="1.0" encoding="utf-8"?>
 <ds:datastoreItem xmlns:ds="http://schemas.openxmlformats.org/officeDocument/2006/customXml" ds:itemID="{B47DBA63-C4D2-4243-BE5F-A8CA16E8E791}">
   <ds:schemaRefs>

</xml_diff>

<commit_message>
Adicionando ordem das apresentações
</commit_message>
<xml_diff>
--- a/Atas Reuniões/Ata_Planning_Template_NETMED.docx
+++ b/Atas Reuniões/Ata_Planning_Template_NETMED.docx
@@ -71,7 +71,6 @@
                     </w:rPr>
                     <w:t xml:space="preserve"> </w:t>
                   </w:r>
-                  <w:proofErr w:type="spellStart"/>
                   <w:r>
                     <w:rPr>
                       <w:rFonts w:eastAsia="Calibri" w:hAnsi="Calibri" w:cstheme="minorBidi"/>
@@ -85,7 +84,6 @@
                     </w:rPr>
                     <w:t>Netmed</w:t>
                   </w:r>
-                  <w:proofErr w:type="spellEnd"/>
                 </w:p>
               </w:txbxContent>
             </v:textbox>
@@ -137,7 +135,13 @@
         <w:rPr>
           <w:lang w:val="pt-BR" w:bidi="pt-BR"/>
         </w:rPr>
-        <w:t xml:space="preserve"> 31</w:t>
+        <w:t xml:space="preserve"> </w:t>
+      </w:r>
+      <w:r>
+        <w:rPr>
+          <w:lang w:val="pt-BR" w:bidi="pt-BR"/>
+        </w:rPr>
+        <w:t>08</w:t>
       </w:r>
       <w:r>
         <w:rPr>
@@ -149,7 +153,7 @@
         <w:rPr>
           <w:lang w:val="pt-BR" w:bidi="pt-BR"/>
         </w:rPr>
-        <w:t>5</w:t>
+        <w:t>6</w:t>
       </w:r>
       <w:r>
         <w:rPr>
@@ -27813,23 +27817,6 @@
 </file>
 
 <file path=customXml/item2.xml><?xml version="1.0" encoding="utf-8"?>
-<p:properties xmlns:p="http://schemas.microsoft.com/office/2006/metadata/properties" xmlns:xsi="http://www.w3.org/2001/XMLSchema-instance" xmlns:pc="http://schemas.microsoft.com/office/infopath/2007/PartnerControls">
-  <documentManagement>
-    <MediaServiceKeyPoints xmlns="71af3243-3dd4-4a8d-8c0d-dd76da1f02a5" xsi:nil="true"/>
-  </documentManagement>
-</p:properties>
-</file>
-
-<file path=customXml/item3.xml><?xml version="1.0" encoding="utf-8"?>
-<?mso-contentType ?>
-<FormTemplates xmlns="http://schemas.microsoft.com/sharepoint/v3/contenttype/forms">
-  <Display>DocumentLibraryForm</Display>
-  <Edit>DocumentLibraryForm</Edit>
-  <New>DocumentLibraryForm</New>
-</FormTemplates>
-</file>
-
-<file path=customXml/item4.xml><?xml version="1.0" encoding="utf-8"?>
 <ct:contentTypeSchema xmlns:ct="http://schemas.microsoft.com/office/2006/metadata/contentType" xmlns:ma="http://schemas.microsoft.com/office/2006/metadata/properties/metaAttributes" ct:_="" ma:_="" ma:contentTypeName="Document" ma:contentTypeID="0x01010079F111ED35F8CC479449609E8A0923A6" ma:contentTypeVersion="11" ma:contentTypeDescription="Create a new document." ma:contentTypeScope="" ma:versionID="1c2eb7a32e66fb6e4260f3771546a5e2">
   <xsd:schema xmlns:xsd="http://www.w3.org/2001/XMLSchema" xmlns:xs="http://www.w3.org/2001/XMLSchema" xmlns:p="http://schemas.microsoft.com/office/2006/metadata/properties" xmlns:ns2="71af3243-3dd4-4a8d-8c0d-dd76da1f02a5" xmlns:ns3="16c05727-aa75-4e4a-9b5f-8a80a1165891" targetNamespace="http://schemas.microsoft.com/office/2006/metadata/properties" ma:root="true" ma:fieldsID="04e1f6479c48b08974ba73b5ca973489" ns2:_="" ns3:_="">
     <xsd:import namespace="71af3243-3dd4-4a8d-8c0d-dd76da1f02a5"/>
@@ -28040,6 +28027,23 @@
 </ct:contentTypeSchema>
 </file>
 
+<file path=customXml/item3.xml><?xml version="1.0" encoding="utf-8"?>
+<?mso-contentType ?>
+<FormTemplates xmlns="http://schemas.microsoft.com/sharepoint/v3/contenttype/forms">
+  <Display>DocumentLibraryForm</Display>
+  <Edit>DocumentLibraryForm</Edit>
+  <New>DocumentLibraryForm</New>
+</FormTemplates>
+</file>
+
+<file path=customXml/item4.xml><?xml version="1.0" encoding="utf-8"?>
+<p:properties xmlns:p="http://schemas.microsoft.com/office/2006/metadata/properties" xmlns:xsi="http://www.w3.org/2001/XMLSchema-instance" xmlns:pc="http://schemas.microsoft.com/office/infopath/2007/PartnerControls">
+  <documentManagement>
+    <MediaServiceKeyPoints xmlns="71af3243-3dd4-4a8d-8c0d-dd76da1f02a5" xsi:nil="true"/>
+  </documentManagement>
+</p:properties>
+</file>
+
 <file path=customXml/itemProps1.xml><?xml version="1.0" encoding="utf-8"?>
 <ds:datastoreItem xmlns:ds="http://schemas.openxmlformats.org/officeDocument/2006/customXml" ds:itemID="{55AF091B-3C7A-41E3-B477-F2FDAA23CFDA}">
   <ds:schemaRefs>
@@ -28049,24 +28053,6 @@
 </file>
 
 <file path=customXml/itemProps2.xml><?xml version="1.0" encoding="utf-8"?>
-<ds:datastoreItem xmlns:ds="http://schemas.openxmlformats.org/officeDocument/2006/customXml" ds:itemID="{B47DBA63-C4D2-4243-BE5F-A8CA16E8E791}">
-  <ds:schemaRefs>
-    <ds:schemaRef ds:uri="http://schemas.microsoft.com/office/2006/metadata/properties"/>
-    <ds:schemaRef ds:uri="http://schemas.microsoft.com/office/infopath/2007/PartnerControls"/>
-    <ds:schemaRef ds:uri="71af3243-3dd4-4a8d-8c0d-dd76da1f02a5"/>
-  </ds:schemaRefs>
-</ds:datastoreItem>
-</file>
-
-<file path=customXml/itemProps3.xml><?xml version="1.0" encoding="utf-8"?>
-<ds:datastoreItem xmlns:ds="http://schemas.openxmlformats.org/officeDocument/2006/customXml" ds:itemID="{C7EB01E5-A0A7-4B19-B30C-265F0E0B6E69}">
-  <ds:schemaRefs>
-    <ds:schemaRef ds:uri="http://schemas.microsoft.com/sharepoint/v3/contenttype/forms"/>
-  </ds:schemaRefs>
-</ds:datastoreItem>
-</file>
-
-<file path=customXml/itemProps4.xml><?xml version="1.0" encoding="utf-8"?>
 <ds:datastoreItem xmlns:ds="http://schemas.openxmlformats.org/officeDocument/2006/customXml" ds:itemID="{58EFA7DE-57D1-4825-9202-CE72004BB472}">
   <ds:schemaRefs>
     <ds:schemaRef ds:uri="http://schemas.microsoft.com/office/2006/metadata/contentType"/>
@@ -28083,4 +28069,22 @@
     <ds:schemaRef ds:uri="http://schemas.microsoft.com/internal/obd"/>
   </ds:schemaRefs>
 </ds:datastoreItem>
+</file>
+
+<file path=customXml/itemProps3.xml><?xml version="1.0" encoding="utf-8"?>
+<ds:datastoreItem xmlns:ds="http://schemas.openxmlformats.org/officeDocument/2006/customXml" ds:itemID="{C7EB01E5-A0A7-4B19-B30C-265F0E0B6E69}">
+  <ds:schemaRefs>
+    <ds:schemaRef ds:uri="http://schemas.microsoft.com/sharepoint/v3/contenttype/forms"/>
+  </ds:schemaRefs>
+</ds:datastoreItem>
+</file>
+
+<file path=customXml/itemProps4.xml><?xml version="1.0" encoding="utf-8"?>
+<ds:datastoreItem xmlns:ds="http://schemas.openxmlformats.org/officeDocument/2006/customXml" ds:itemID="{B47DBA63-C4D2-4243-BE5F-A8CA16E8E791}">
+  <ds:schemaRefs>
+    <ds:schemaRef ds:uri="http://schemas.microsoft.com/office/2006/metadata/properties"/>
+    <ds:schemaRef ds:uri="http://schemas.microsoft.com/office/infopath/2007/PartnerControls"/>
+    <ds:schemaRef ds:uri="71af3243-3dd4-4a8d-8c0d-dd76da1f02a5"/>
+  </ds:schemaRefs>
+</ds:datastoreItem>
 </file>
</xml_diff>